<commit_message>
MainScenario with all the userStories, problem on gerROadTripByScore
</commit_message>
<xml_diff>
--- a/uml/userStories.docx
+++ b/uml/userStories.docx
@@ -31,7 +31,13 @@
         <w:rPr>
           <w:color w:val="7030A0"/>
         </w:rPr>
-        <w:t>suggérer un road trip.</w:t>
+        <w:t xml:space="preserve">suggérer un </w:t>
+      </w:r>
+      <w:r>
+        <w:rPr>
+          <w:color w:val="7030A0"/>
+        </w:rPr>
+        <w:t>point d’intérêt.</w:t>
       </w:r>
     </w:p>
     <w:p>
@@ -205,14 +211,12 @@
         </w:rPr>
         <w:t xml:space="preserve">pouvoir ajouter un point d’intérêt </w:t>
       </w:r>
-      <w:proofErr w:type="gramStart"/>
-      <w:r>
-        <w:rPr>
-          <w:color w:val="7030A0"/>
-        </w:rPr>
-        <w:t>a</w:t>
-      </w:r>
-      <w:proofErr w:type="gramEnd"/>
+      <w:r>
+        <w:rPr>
+          <w:color w:val="7030A0"/>
+        </w:rPr>
+        <w:t>à</w:t>
+      </w:r>
       <w:r>
         <w:rPr>
           <w:color w:val="7030A0"/>
@@ -400,26 +404,6 @@
           <w:color w:val="7030A0"/>
         </w:rPr>
         <w:t>En tant qu’utilisateur je souhaite pouvoir me désinscrire</w:t>
-      </w:r>
-    </w:p>
-    <w:p>
-      <w:pPr>
-        <w:pStyle w:val="Paragraphedeliste"/>
-        <w:numPr>
-          <w:ilvl w:val="0"/>
-          <w:numId w:val="1"/>
-        </w:numPr>
-        <w:spacing w:line="360" w:lineRule="auto"/>
-        <w:jc w:val="both"/>
-        <w:rPr>
-          <w:color w:val="7030A0"/>
-        </w:rPr>
-      </w:pPr>
-      <w:r>
-        <w:rPr>
-          <w:color w:val="7030A0"/>
-        </w:rPr>
-        <w:t>En tant qu’utilisateur je souhaite demander la modification d’un point d’intérêt (prix…)</w:t>
       </w:r>
     </w:p>
     <w:p>
@@ -1092,7 +1076,7 @@
   <a:extraClrSchemeLst/>
   <a:extLst>
     <a:ext uri="{05A4C25C-085E-4340-85A3-A5531E510DB2}">
-      <thm15:themeFamily xmlns:thm15="http://schemas.microsoft.com/office/thememl/2012/main" xmlns="" name="Office Theme" id="{62F939B6-93AF-4DB8-9C6B-D6C7DFDC589F}" vid="{4A3C46E8-61CC-4603-A589-7422A47A8E4A}"/>
+      <thm15:themeFamily xmlns="" xmlns:thm15="http://schemas.microsoft.com/office/thememl/2012/main" name="Office Theme" id="{62F939B6-93AF-4DB8-9C6B-D6C7DFDC589F}" vid="{4A3C46E8-61CC-4603-A589-7422A47A8E4A}"/>
     </a:ext>
   </a:extLst>
 </a:theme>

</xml_diff>